<commit_message>
Zadatak 1  - a
</commit_message>
<xml_diff>
--- a/Ispit - 1/Postavka.docx
+++ b/Ispit - 1/Postavka.docx
@@ -4,6 +4,236 @@
   <w:body>
     <w:p>
       <w:r>
+        <w:t>Upute za pokretanje:</w:t>
+      </w:r>
+    </w:p>
+    <w:p>
+      <w:pPr>
+        <w:pStyle w:val="Paragrafspiska"/>
+        <w:numPr>
+          <w:ilvl w:val="0"/>
+          <w:numId w:val="2"/>
+        </w:numPr>
+      </w:pPr>
+      <w:r>
+        <w:t xml:space="preserve">Otvoriti </w:t>
+      </w:r>
+      <w:r>
+        <w:t xml:space="preserve">u </w:t>
+      </w:r>
+      <w:r>
+        <w:t>VS 2022</w:t>
+      </w:r>
+      <w:r>
+        <w:t xml:space="preserve"> .sln fajl iz backend foldera</w:t>
+      </w:r>
+    </w:p>
+    <w:p>
+      <w:pPr>
+        <w:pStyle w:val="Paragrafspiska"/>
+        <w:numPr>
+          <w:ilvl w:val="0"/>
+          <w:numId w:val="2"/>
+        </w:numPr>
+      </w:pPr>
+      <w:r>
+        <w:t xml:space="preserve">Otvoriti </w:t>
+      </w:r>
+      <w:r>
+        <w:rPr>
+          <w:lang w:val="hr-HR"/>
+        </w:rPr>
+        <w:t>SqlServer Managment Studio</w:t>
+      </w:r>
+      <w:r>
+        <w:rPr>
+          <w:lang w:val="hr-HR"/>
+        </w:rPr>
+        <w:t xml:space="preserve"> i kreirati bazu pod nazivom BrojIndeksa</w:t>
+      </w:r>
+    </w:p>
+    <w:p>
+      <w:pPr>
+        <w:pStyle w:val="Paragrafspiska"/>
+        <w:numPr>
+          <w:ilvl w:val="0"/>
+          <w:numId w:val="2"/>
+        </w:numPr>
+      </w:pPr>
+      <w:r>
+        <w:t>Vracamo se u VS 2022 i u appsettings.json postavimo naziv svoje baze Database</w:t>
+      </w:r>
+      <w:r>
+        <w:t>=</w:t>
+      </w:r>
+      <w:r>
+        <w:t>BrojIndeksa</w:t>
+      </w:r>
+    </w:p>
+    <w:p>
+      <w:pPr>
+        <w:pStyle w:val="Paragrafspiska"/>
+        <w:numPr>
+          <w:ilvl w:val="0"/>
+          <w:numId w:val="2"/>
+        </w:numPr>
+      </w:pPr>
+      <w:r>
+        <w:t>Zatim update-database</w:t>
+      </w:r>
+    </w:p>
+    <w:p>
+      <w:pPr>
+        <w:pStyle w:val="Paragrafspiska"/>
+      </w:pPr>
+      <w:r>
+        <w:rPr>
+          <w:i/>
+          <w:iCs/>
+        </w:rPr>
+        <w:t>(</w:t>
+      </w:r>
+      <w:r>
+        <w:rPr>
+          <w:i/>
+          <w:iCs/>
+        </w:rPr>
+        <w:t xml:space="preserve">Ukoliko se desi build </w:t>
+      </w:r>
+      <w:r>
+        <w:rPr>
+          <w:i/>
+          <w:iCs/>
+        </w:rPr>
+        <w:t xml:space="preserve">failed i bude u error listi problem vezan za verziju frameworka, </w:t>
+      </w:r>
+      <w:r>
+        <w:rPr>
+          <w:i/>
+          <w:iCs/>
+        </w:rPr>
+        <w:t xml:space="preserve">idemo </w:t>
+      </w:r>
+      <w:r>
+        <w:rPr>
+          <w:i/>
+          <w:iCs/>
+        </w:rPr>
+        <w:t xml:space="preserve">u solution exploreru u fajl .Tests </w:t>
+      </w:r>
+      <w:r>
+        <w:rPr>
+          <w:i/>
+          <w:iCs/>
+        </w:rPr>
+        <w:t xml:space="preserve">kliknemo </w:t>
+      </w:r>
+      <w:r>
+        <w:rPr>
+          <w:i/>
+          <w:iCs/>
+        </w:rPr>
+        <w:t xml:space="preserve"> na njeg pa onda promijeni</w:t>
+      </w:r>
+      <w:r>
+        <w:rPr>
+          <w:i/>
+          <w:iCs/>
+        </w:rPr>
+        <w:t>mo</w:t>
+      </w:r>
+      <w:r>
+        <w:rPr>
+          <w:i/>
+          <w:iCs/>
+        </w:rPr>
+        <w:t xml:space="preserve"> sa net9.0 na net8.0</w:t>
+      </w:r>
+      <w:r>
+        <w:rPr>
+          <w:i/>
+          <w:iCs/>
+        </w:rPr>
+        <w:t>)</w:t>
+      </w:r>
+    </w:p>
+    <w:p>
+      <w:pPr>
+        <w:pStyle w:val="Paragrafspiska"/>
+        <w:numPr>
+          <w:ilvl w:val="0"/>
+          <w:numId w:val="2"/>
+        </w:numPr>
+      </w:pPr>
+      <w:r>
+        <w:t>Zatim pokrećemo backend</w:t>
+      </w:r>
+    </w:p>
+    <w:p>
+      <w:pPr>
+        <w:pStyle w:val="Paragrafspiska"/>
+        <w:numPr>
+          <w:ilvl w:val="0"/>
+          <w:numId w:val="2"/>
+        </w:numPr>
+      </w:pPr>
+      <w:r>
+        <w:t xml:space="preserve">U swagger-u pokrecemo DataSeedGenerate </w:t>
+      </w:r>
+    </w:p>
+    <w:p>
+      <w:pPr>
+        <w:pStyle w:val="Paragrafspiska"/>
+        <w:numPr>
+          <w:ilvl w:val="0"/>
+          <w:numId w:val="2"/>
+        </w:numPr>
+      </w:pPr>
+      <w:r>
+        <w:t xml:space="preserve">Otvaramo WebStorm, idemo na open project pa otvorimo </w:t>
+      </w:r>
+      <w:r>
+        <w:t>RS1202425angulartemplate</w:t>
+      </w:r>
+      <w:r>
+        <w:t xml:space="preserve"> iz</w:t>
+      </w:r>
+      <w:r>
+        <w:t xml:space="preserve"> frontend foldera</w:t>
+      </w:r>
+    </w:p>
+    <w:p>
+      <w:pPr>
+        <w:pStyle w:val="Paragrafspiska"/>
+        <w:numPr>
+          <w:ilvl w:val="0"/>
+          <w:numId w:val="2"/>
+        </w:numPr>
+      </w:pPr>
+      <w:r>
+        <w:t xml:space="preserve">U terminalu kucamo npm install, zatim </w:t>
+      </w:r>
+      <w:r>
+        <w:t>n</w:t>
+      </w:r>
+      <w:r>
+        <w:t>p</w:t>
+      </w:r>
+      <w:r>
+        <w:t>m install -g @angular/cli</w:t>
+      </w:r>
+      <w:r>
+        <w:t>, pa ng serve</w:t>
+      </w:r>
+      <w:r>
+        <w:t xml:space="preserve"> ili npm start</w:t>
+      </w:r>
+    </w:p>
+    <w:p>
+      <w:r>
+        <w:rPr>
+          <w:noProof/>
+        </w:rPr>
         <w:drawing>
           <wp:inline distT="0" distB="0" distL="0" distR="0" wp14:anchorId="13627A17" wp14:editId="581341C9">
             <wp:extent cx="6057900" cy="5340060"/>
@@ -49,6 +279,9 @@
     </w:p>
     <w:p>
       <w:r>
+        <w:rPr>
+          <w:noProof/>
+        </w:rPr>
         <w:lastRenderedPageBreak/>
         <w:drawing>
           <wp:inline distT="0" distB="0" distL="0" distR="0" wp14:anchorId="6BC7A911" wp14:editId="1D1038D5">
@@ -100,6 +333,118 @@
 <file path=word/numbering.xml><?xml version="1.0" encoding="utf-8"?>
 <w:numbering xmlns:wpc="http://schemas.microsoft.com/office/word/2010/wordprocessingCanvas" xmlns:cx="http://schemas.microsoft.com/office/drawing/2014/chartex" xmlns:cx1="http://schemas.microsoft.com/office/drawing/2015/9/8/chartex" xmlns:cx2="http://schemas.microsoft.com/office/drawing/2015/10/21/chartex" xmlns:cx3="http://schemas.microsoft.com/office/drawing/2016/5/9/chartex" xmlns:cx4="http://schemas.microsoft.com/office/drawing/2016/5/10/chartex" xmlns:cx5="http://schemas.microsoft.com/office/drawing/2016/5/11/chartex" xmlns:cx6="http://schemas.microsoft.com/office/drawing/2016/5/12/chartex" xmlns:cx7="http://schemas.microsoft.com/office/drawing/2016/5/13/chartex" xmlns:cx8="http://schemas.microsoft.com/office/drawing/2016/5/14/chartex" xmlns:mc="http://schemas.openxmlformats.org/markup-compatibility/2006" xmlns:aink="http://schemas.microsoft.com/office/drawing/2016/ink" xmlns:am3d="http://schemas.microsoft.com/office/drawing/2017/model3d" xmlns:o="urn:schemas-microsoft-com:office:office" xmlns:oel="http://schemas.microsoft.com/office/2019/extlst" xmlns:r="http://schemas.openxmlformats.org/officeDocument/2006/relationships" xmlns:m="http://schemas.openxmlformats.org/officeDocument/2006/math" xmlns:v="urn:schemas-microsoft-com:vml" xmlns:wp14="http://schemas.microsoft.com/office/word/2010/wordprocessingDrawing" xmlns:wp="http://schemas.openxmlformats.org/drawingml/2006/wordprocessingDrawing" xmlns:w10="urn:schemas-microsoft-com:office:word" xmlns:w="http://schemas.openxmlformats.org/wordprocessingml/2006/main" xmlns:w14="http://schemas.microsoft.com/office/word/2010/wordml" xmlns:w15="http://schemas.microsoft.com/office/word/2012/wordml" xmlns:w16cex="http://schemas.microsoft.com/office/word/2018/wordml/cex" xmlns:w16cid="http://schemas.microsoft.com/office/word/2016/wordml/cid" xmlns:w16="http://schemas.microsoft.com/office/word/2018/wordml" xmlns:w16du="http://schemas.microsoft.com/office/word/2023/wordml/word16du" xmlns:w16sdtdh="http://schemas.microsoft.com/office/word/2020/wordml/sdtdatahash" xmlns:w16sdtfl="http://schemas.microsoft.com/office/word/2024/wordml/sdtformatlock" xmlns:w16se="http://schemas.microsoft.com/office/word/2015/wordml/symex" xmlns:wpg="http://schemas.microsoft.com/office/word/2010/wordprocessingGroup" xmlns:wpi="http://schemas.microsoft.com/office/word/2010/wordprocessingInk" xmlns:wne="http://schemas.microsoft.com/office/word/2006/wordml" xmlns:wps="http://schemas.microsoft.com/office/word/2010/wordprocessingShape" mc:Ignorable="w14 w15 w16se w16cid w16 w16cex w16sdtdh w16sdtfl w16du wp14">
   <w:abstractNum w:abstractNumId="0" w15:restartNumberingAfterBreak="0">
+    <w:nsid w:val="3F9C024D"/>
+    <w:multiLevelType w:val="hybridMultilevel"/>
+    <w:tmpl w:val="CB0E5306"/>
+    <w:lvl w:ilvl="0" w:tplc="72083580">
+      <w:numFmt w:val="bullet"/>
+      <w:lvlText w:val="-"/>
+      <w:lvlJc w:val="left"/>
+      <w:pPr>
+        <w:ind w:left="720" w:hanging="360"/>
+      </w:pPr>
+      <w:rPr>
+        <w:rFonts w:ascii="Calibri" w:eastAsiaTheme="minorHAnsi" w:hAnsi="Calibri" w:cs="Calibri" w:hint="default"/>
+      </w:rPr>
+    </w:lvl>
+    <w:lvl w:ilvl="1" w:tplc="141A0003" w:tentative="1">
+      <w:start w:val="1"/>
+      <w:numFmt w:val="bullet"/>
+      <w:lvlText w:val="o"/>
+      <w:lvlJc w:val="left"/>
+      <w:pPr>
+        <w:ind w:left="1440" w:hanging="360"/>
+      </w:pPr>
+      <w:rPr>
+        <w:rFonts w:ascii="Courier New" w:hAnsi="Courier New" w:cs="Courier New" w:hint="default"/>
+      </w:rPr>
+    </w:lvl>
+    <w:lvl w:ilvl="2" w:tplc="141A0005" w:tentative="1">
+      <w:start w:val="1"/>
+      <w:numFmt w:val="bullet"/>
+      <w:lvlText w:val=""/>
+      <w:lvlJc w:val="left"/>
+      <w:pPr>
+        <w:ind w:left="2160" w:hanging="360"/>
+      </w:pPr>
+      <w:rPr>
+        <w:rFonts w:ascii="Wingdings" w:hAnsi="Wingdings" w:hint="default"/>
+      </w:rPr>
+    </w:lvl>
+    <w:lvl w:ilvl="3" w:tplc="141A0001" w:tentative="1">
+      <w:start w:val="1"/>
+      <w:numFmt w:val="bullet"/>
+      <w:lvlText w:val=""/>
+      <w:lvlJc w:val="left"/>
+      <w:pPr>
+        <w:ind w:left="2880" w:hanging="360"/>
+      </w:pPr>
+      <w:rPr>
+        <w:rFonts w:ascii="Symbol" w:hAnsi="Symbol" w:hint="default"/>
+      </w:rPr>
+    </w:lvl>
+    <w:lvl w:ilvl="4" w:tplc="141A0003" w:tentative="1">
+      <w:start w:val="1"/>
+      <w:numFmt w:val="bullet"/>
+      <w:lvlText w:val="o"/>
+      <w:lvlJc w:val="left"/>
+      <w:pPr>
+        <w:ind w:left="3600" w:hanging="360"/>
+      </w:pPr>
+      <w:rPr>
+        <w:rFonts w:ascii="Courier New" w:hAnsi="Courier New" w:cs="Courier New" w:hint="default"/>
+      </w:rPr>
+    </w:lvl>
+    <w:lvl w:ilvl="5" w:tplc="141A0005" w:tentative="1">
+      <w:start w:val="1"/>
+      <w:numFmt w:val="bullet"/>
+      <w:lvlText w:val=""/>
+      <w:lvlJc w:val="left"/>
+      <w:pPr>
+        <w:ind w:left="4320" w:hanging="360"/>
+      </w:pPr>
+      <w:rPr>
+        <w:rFonts w:ascii="Wingdings" w:hAnsi="Wingdings" w:hint="default"/>
+      </w:rPr>
+    </w:lvl>
+    <w:lvl w:ilvl="6" w:tplc="141A0001" w:tentative="1">
+      <w:start w:val="1"/>
+      <w:numFmt w:val="bullet"/>
+      <w:lvlText w:val=""/>
+      <w:lvlJc w:val="left"/>
+      <w:pPr>
+        <w:ind w:left="5040" w:hanging="360"/>
+      </w:pPr>
+      <w:rPr>
+        <w:rFonts w:ascii="Symbol" w:hAnsi="Symbol" w:hint="default"/>
+      </w:rPr>
+    </w:lvl>
+    <w:lvl w:ilvl="7" w:tplc="141A0003" w:tentative="1">
+      <w:start w:val="1"/>
+      <w:numFmt w:val="bullet"/>
+      <w:lvlText w:val="o"/>
+      <w:lvlJc w:val="left"/>
+      <w:pPr>
+        <w:ind w:left="5760" w:hanging="360"/>
+      </w:pPr>
+      <w:rPr>
+        <w:rFonts w:ascii="Courier New" w:hAnsi="Courier New" w:cs="Courier New" w:hint="default"/>
+      </w:rPr>
+    </w:lvl>
+    <w:lvl w:ilvl="8" w:tplc="141A0005" w:tentative="1">
+      <w:start w:val="1"/>
+      <w:numFmt w:val="bullet"/>
+      <w:lvlText w:val=""/>
+      <w:lvlJc w:val="left"/>
+      <w:pPr>
+        <w:ind w:left="6480" w:hanging="360"/>
+      </w:pPr>
+      <w:rPr>
+        <w:rFonts w:ascii="Wingdings" w:hAnsi="Wingdings" w:hint="default"/>
+      </w:rPr>
+    </w:lvl>
+  </w:abstractNum>
+  <w:abstractNum w:abstractNumId="1" w15:restartNumberingAfterBreak="0">
     <w:nsid w:val="7DDE0B34"/>
     <w:multiLevelType w:val="hybridMultilevel"/>
     <w:tmpl w:val="C8588FE8"/>
@@ -189,7 +534,7 @@
     </w:lvl>
   </w:abstractNum>
   <w:num w:numId="1" w16cid:durableId="1996492648">
-    <w:abstractNumId w:val="0"/>
+    <w:abstractNumId w:val="1"/>
     <w:lvlOverride w:ilvl="0">
       <w:startOverride w:val="1"/>
     </w:lvlOverride>
@@ -215,6 +560,9 @@
     <w:lvlOverride w:ilvl="8">
       <w:startOverride w:val="1"/>
     </w:lvlOverride>
+  </w:num>
+  <w:num w:numId="2" w16cid:durableId="995307784">
+    <w:abstractNumId w:val="0"/>
   </w:num>
 </w:numbering>
 </file>

</xml_diff>